<commit_message>
Extra on Const and Readonly
</commit_message>
<xml_diff>
--- a/ASP.NET API.docx
+++ b/ASP.NET API.docx
@@ -1234,16 +1234,7 @@
           <w:szCs w:val="32"/>
           <w:lang w:val="en-US"/>
         </w:rPr>
-        <w:t xml:space="preserve"> pattern</w:t>
-      </w:r>
-      <w:r>
-        <w:rPr>
-          <w:b/>
-          <w:sz w:val="32"/>
-          <w:szCs w:val="32"/>
-          <w:lang w:val="en-US"/>
-        </w:rPr>
-        <w:t xml:space="preserve">- </w:t>
+        <w:t xml:space="preserve"> pattern- </w:t>
       </w:r>
       <w:r>
         <w:rPr>
@@ -1999,17 +1990,7 @@
           <w:szCs w:val="32"/>
           <w:lang w:val="en-US"/>
         </w:rPr>
-        <w:t xml:space="preserve"> Unit</w:t>
-      </w:r>
-      <w:bookmarkStart w:id="0" w:name="_GoBack"/>
-      <w:bookmarkEnd w:id="0"/>
-      <w:r>
-        <w:rPr>
-          <w:sz w:val="32"/>
-          <w:szCs w:val="32"/>
-          <w:lang w:val="en-US"/>
-        </w:rPr>
-        <w:t>OfWork will have all the repositories.</w:t>
+        <w:t xml:space="preserve"> UnitOfWork will have all the repositories.</w:t>
       </w:r>
     </w:p>
     <w:p>
@@ -2758,23 +2739,7 @@
           <w:szCs w:val="32"/>
           <w:lang w:val="en-US"/>
         </w:rPr>
-        <w:t xml:space="preserve">We </w:t>
-      </w:r>
-      <w:r>
-        <w:rPr>
-          <w:sz w:val="32"/>
-          <w:szCs w:val="32"/>
-          <w:lang w:val="en-US"/>
-        </w:rPr>
-        <w:t xml:space="preserve">only </w:t>
-      </w:r>
-      <w:r>
-        <w:rPr>
-          <w:sz w:val="32"/>
-          <w:szCs w:val="32"/>
-          <w:lang w:val="en-US"/>
-        </w:rPr>
-        <w:t xml:space="preserve">have to register IUnitOfWork. We don't need to register other repositories as we are doing in the basic repository pattern. </w:t>
+        <w:t xml:space="preserve">We only have to register IUnitOfWork. We don't need to register other repositories as we are doing in the basic repository pattern. </w:t>
       </w:r>
       <w:r>
         <w:rPr>
@@ -5311,7 +5276,15 @@
           <w:szCs w:val="32"/>
           <w:lang w:val="en-US"/>
         </w:rPr>
-        <w:t>Rest api must accept and respond with Json</w:t>
+        <w:t>Rest api m</w:t>
+      </w:r>
+      <w:r>
+        <w:rPr>
+          <w:sz w:val="32"/>
+          <w:szCs w:val="32"/>
+          <w:lang w:val="en-US"/>
+        </w:rPr>
+        <w:t>ust accept and respond with JSON</w:t>
       </w:r>
       <w:r>
         <w:rPr>
@@ -5332,6 +5305,8 @@
         </w:rPr>
         <w:t>Over 100 status codes have already been built by HTTP. It is a boon for developers to use status codes in their REST API design.</w:t>
       </w:r>
+      <w:bookmarkStart w:id="0" w:name="_GoBack"/>
+      <w:bookmarkEnd w:id="0"/>
     </w:p>
     <w:p>
       <w:pPr>

</xml_diff>

<commit_message>
Put vs Post idempotency
</commit_message>
<xml_diff>
--- a/ASP.NET API.docx
+++ b/ASP.NET API.docx
@@ -2731,8 +2731,6 @@
         </w:rPr>
         <w:tab/>
       </w:r>
-      <w:bookmarkStart w:id="0" w:name="_GoBack"/>
-      <w:bookmarkEnd w:id="0"/>
       <w:r>
         <w:rPr>
           <w:b/>
@@ -9233,6 +9231,53 @@
           </wp:inline>
         </w:drawing>
       </w:r>
+    </w:p>
+    <w:p>
+      <w:pPr>
+        <w:jc w:val="center"/>
+        <w:rPr>
+          <w:b/>
+          <w:sz w:val="36"/>
+          <w:szCs w:val="36"/>
+          <w:lang w:val="en-US"/>
+        </w:rPr>
+      </w:pPr>
+      <w:r>
+        <w:rPr>
+          <w:b/>
+          <w:sz w:val="36"/>
+          <w:szCs w:val="36"/>
+          <w:lang w:val="en-US"/>
+        </w:rPr>
+        <w:t>Put vs Post</w:t>
+      </w:r>
+    </w:p>
+    <w:p>
+      <w:pPr>
+        <w:rPr>
+          <w:sz w:val="32"/>
+          <w:szCs w:val="32"/>
+          <w:lang w:val="en-US"/>
+        </w:rPr>
+      </w:pPr>
+      <w:r>
+        <w:rPr>
+          <w:sz w:val="32"/>
+          <w:szCs w:val="32"/>
+          <w:lang w:val="en-US"/>
+        </w:rPr>
+        <w:t>T</w:t>
+      </w:r>
+      <w:r>
+        <w:rPr>
+          <w:sz w:val="32"/>
+          <w:szCs w:val="32"/>
+          <w:lang w:val="en-US"/>
+        </w:rPr>
+        <w:t>he difference between POST and PUT is that PUT requests are idempotent. That is, calling the same PUT request multiple times will always produce the same result. In contrast, calling a POST request repeatedly have side effects of creating the same resource multiple times.</w:t>
+      </w:r>
+      <w:bookmarkStart w:id="0" w:name="_GoBack"/>
+      <w:bookmarkEnd w:id="0"/>
     </w:p>
     <w:sectPr>
       <w:pgSz w:w="11906" w:h="16838"/>

</xml_diff>

<commit_message>
Soap vs Rest in more detail
</commit_message>
<xml_diff>
--- a/ASP.NET API.docx
+++ b/ASP.NET API.docx
@@ -9276,8 +9276,502 @@
         </w:rPr>
         <w:t>he difference between POST and PUT is that PUT requests are idempotent. That is, calling the same PUT request multiple times will always produce the same result. In contrast, calling a POST request repeatedly have side effects of creating the same resource multiple times.</w:t>
       </w:r>
+    </w:p>
+    <w:p>
+      <w:pPr>
+        <w:jc w:val="center"/>
+        <w:rPr>
+          <w:b/>
+          <w:sz w:val="36"/>
+          <w:szCs w:val="36"/>
+          <w:lang w:val="en-US"/>
+        </w:rPr>
+      </w:pPr>
+      <w:r>
+        <w:rPr>
+          <w:b/>
+          <w:sz w:val="36"/>
+          <w:szCs w:val="36"/>
+          <w:lang w:val="en-US"/>
+        </w:rPr>
+        <w:t>Rest</w:t>
+      </w:r>
+      <w:r>
+        <w:rPr>
+          <w:b/>
+          <w:sz w:val="36"/>
+          <w:szCs w:val="36"/>
+          <w:lang w:val="en-US"/>
+        </w:rPr>
+        <w:t xml:space="preserve"> vs </w:t>
+      </w:r>
+      <w:r>
+        <w:rPr>
+          <w:b/>
+          <w:sz w:val="36"/>
+          <w:szCs w:val="36"/>
+          <w:lang w:val="en-US"/>
+        </w:rPr>
+        <w:t>Soap</w:t>
+      </w:r>
+    </w:p>
+    <w:p>
+      <w:pPr>
+        <w:rPr>
+          <w:sz w:val="32"/>
+          <w:szCs w:val="32"/>
+          <w:lang w:val="en-US"/>
+        </w:rPr>
+      </w:pPr>
+      <w:r>
+        <w:rPr>
+          <w:sz w:val="32"/>
+          <w:szCs w:val="32"/>
+          <w:lang w:val="en-US"/>
+        </w:rPr>
+        <w:t xml:space="preserve">Rest – representational state transfer is not a protocol it is just a set of guidelines. </w:t>
+      </w:r>
+      <w:r>
+        <w:rPr>
+          <w:sz w:val="32"/>
+          <w:szCs w:val="32"/>
+          <w:lang w:val="en-US"/>
+        </w:rPr>
+        <w:t>REST is a set of architectural constraints, not a protocol or a standard. API developers can implement REST in a variety of ways.</w:t>
+      </w:r>
+      <w:r>
+        <w:rPr>
+          <w:sz w:val="32"/>
+          <w:szCs w:val="32"/>
+          <w:lang w:val="en-US"/>
+        </w:rPr>
+        <w:t xml:space="preserve"> </w:t>
+      </w:r>
+      <w:r>
+        <w:rPr>
+          <w:sz w:val="32"/>
+          <w:szCs w:val="32"/>
+          <w:lang w:val="en-US"/>
+        </w:rPr>
+        <w:t>When a client request is made via a RESTful API, it transfers a representation of the state of the resource to the requester or endpoint. This information, or representation, is delivered in one of several formats via HTTP: JSON (Javascript Object Notation), HTML, XLT, Python, PHP, or plain text.</w:t>
+      </w:r>
+      <w:r>
+        <w:rPr>
+          <w:sz w:val="32"/>
+          <w:szCs w:val="32"/>
+          <w:lang w:val="en-US"/>
+        </w:rPr>
+        <w:t xml:space="preserve"> </w:t>
+      </w:r>
+      <w:r>
+        <w:rPr>
+          <w:sz w:val="32"/>
+          <w:szCs w:val="32"/>
+          <w:lang w:val="en-US"/>
+        </w:rPr>
+        <w:t xml:space="preserve">REST allows a </w:t>
+      </w:r>
+      <w:r>
+        <w:rPr>
+          <w:sz w:val="32"/>
+          <w:szCs w:val="32"/>
+          <w:lang w:val="en-US"/>
+        </w:rPr>
+        <w:t>greater variety of data formats</w:t>
+      </w:r>
+    </w:p>
+    <w:p>
+      <w:pPr>
+        <w:rPr>
+          <w:sz w:val="32"/>
+          <w:szCs w:val="32"/>
+          <w:lang w:val="en-US"/>
+        </w:rPr>
+      </w:pPr>
+      <w:r>
+        <w:rPr>
+          <w:sz w:val="32"/>
+          <w:szCs w:val="32"/>
+          <w:lang w:val="en-US"/>
+        </w:rPr>
+        <w:t>Soap – simple object access protocol is a protocol as the name implies and it is more complex than rest.</w:t>
+      </w:r>
+      <w:r>
+        <w:rPr>
+          <w:sz w:val="32"/>
+          <w:szCs w:val="32"/>
+          <w:lang w:val="en-US"/>
+        </w:rPr>
+        <w:t xml:space="preserve"> Soap supports only xml format.</w:t>
+      </w:r>
+      <w:r>
+        <w:rPr>
+          <w:sz w:val="32"/>
+          <w:szCs w:val="32"/>
+          <w:lang w:val="en-US"/>
+        </w:rPr>
+        <w:t xml:space="preserve"> Soap protocol states that ever soap service need to have an envelope inside which there needs to be a header and a body.</w:t>
+      </w:r>
+      <w:r>
+        <w:rPr>
+          <w:lang w:val="en-US"/>
+        </w:rPr>
+        <w:t xml:space="preserve"> </w:t>
+      </w:r>
+      <w:r>
+        <w:rPr>
+          <w:sz w:val="32"/>
+          <w:szCs w:val="32"/>
+          <w:lang w:val="en-US"/>
+        </w:rPr>
+        <w:t>Documentation is in WSDL</w:t>
+      </w:r>
+      <w:r>
+        <w:rPr>
+          <w:sz w:val="32"/>
+          <w:szCs w:val="32"/>
+          <w:lang w:val="en-US"/>
+        </w:rPr>
+        <w:t xml:space="preserve"> - </w:t>
+      </w:r>
+      <w:r>
+        <w:rPr>
+          <w:sz w:val="32"/>
+          <w:szCs w:val="32"/>
+          <w:lang w:val="en-US"/>
+        </w:rPr>
+        <w:t>Web Services Description Language</w:t>
+      </w:r>
+      <w:r>
+        <w:rPr>
+          <w:sz w:val="32"/>
+          <w:szCs w:val="32"/>
+          <w:lang w:val="en-US"/>
+        </w:rPr>
+        <w:t>.</w:t>
+      </w:r>
+      <w:r>
+        <w:rPr>
+          <w:sz w:val="32"/>
+          <w:szCs w:val="32"/>
+          <w:lang w:val="en-US"/>
+        </w:rPr>
+        <w:t xml:space="preserve"> </w:t>
+      </w:r>
+      <w:r>
+        <w:rPr>
+          <w:sz w:val="32"/>
+          <w:szCs w:val="32"/>
+          <w:lang w:val="en-US"/>
+        </w:rPr>
+        <w:t xml:space="preserve"> It is more secure than rest.</w:t>
+      </w:r>
+    </w:p>
+    <w:p>
+      <w:pPr>
+        <w:rPr>
+          <w:sz w:val="32"/>
+          <w:szCs w:val="32"/>
+          <w:lang w:val="en-US"/>
+        </w:rPr>
+      </w:pPr>
+      <w:r>
+        <w:rPr>
+          <w:sz w:val="32"/>
+          <w:szCs w:val="32"/>
+          <w:lang w:val="en-US"/>
+        </w:rPr>
+        <w:lastRenderedPageBreak/>
+        <w:t xml:space="preserve">Representational state transfer (REST) is a set of architectural principles. Simple object access protocol (SOAP) is an official protocol maintained by the </w:t>
+      </w:r>
+      <w:r>
+        <w:rPr>
+          <w:b/>
+          <w:sz w:val="32"/>
+          <w:szCs w:val="32"/>
+          <w:lang w:val="en-US"/>
+        </w:rPr>
+        <w:t>World Wide Web Consortium</w:t>
+      </w:r>
+      <w:r>
+        <w:rPr>
+          <w:sz w:val="32"/>
+          <w:szCs w:val="32"/>
+          <w:lang w:val="en-US"/>
+        </w:rPr>
+        <w:t xml:space="preserve"> (W3C). The main difference is that SOAP is a protocol while REST is not.</w:t>
+      </w:r>
+    </w:p>
+    <w:p>
+      <w:pPr>
+        <w:rPr>
+          <w:sz w:val="32"/>
+          <w:szCs w:val="32"/>
+          <w:lang w:val="en-US"/>
+        </w:rPr>
+      </w:pPr>
+      <w:r>
+        <w:rPr>
+          <w:sz w:val="32"/>
+          <w:szCs w:val="32"/>
+          <w:lang w:val="en-US"/>
+        </w:rPr>
+        <w:t>Soap</w:t>
+      </w:r>
+      <w:r>
+        <w:rPr>
+          <w:sz w:val="32"/>
+          <w:szCs w:val="32"/>
+          <w:lang w:val="en-US"/>
+        </w:rPr>
+        <w:t xml:space="preserve"> is a protocol, it imposes built-in rules that increase its complexity and overhead, which can lead to longer page load times. </w:t>
+      </w:r>
+    </w:p>
+    <w:p>
+      <w:pPr>
+        <w:jc w:val="center"/>
+        <w:rPr>
+          <w:b/>
+          <w:sz w:val="36"/>
+          <w:szCs w:val="36"/>
+          <w:lang w:val="en-US"/>
+        </w:rPr>
+      </w:pPr>
+      <w:r>
+        <w:rPr>
+          <w:b/>
+          <w:sz w:val="36"/>
+          <w:szCs w:val="36"/>
+          <w:lang w:val="en-US"/>
+        </w:rPr>
+        <w:t>Soap</w:t>
+      </w:r>
+    </w:p>
+    <w:p>
+      <w:pPr>
+        <w:rPr>
+          <w:sz w:val="32"/>
+          <w:szCs w:val="32"/>
+          <w:lang w:val="en-US"/>
+        </w:rPr>
+      </w:pPr>
+      <w:r>
+        <w:rPr>
+          <w:sz w:val="32"/>
+          <w:szCs w:val="32"/>
+          <w:lang w:val="en-US"/>
+        </w:rPr>
+        <w:t>To add a reference to a soap service, we need a WSDL address of the web service.</w:t>
+      </w:r>
+    </w:p>
+    <w:p>
+      <w:pPr>
+        <w:jc w:val="center"/>
+        <w:rPr>
+          <w:sz w:val="32"/>
+          <w:szCs w:val="32"/>
+          <w:lang w:val="en-US"/>
+        </w:rPr>
+      </w:pPr>
+      <w:r>
+        <w:rPr>
+          <w:noProof/>
+          <w:lang w:val="en-US"/>
+        </w:rPr>
+        <w:drawing>
+          <wp:inline distT="0" distB="0" distL="0" distR="0" wp14:anchorId="2F265333" wp14:editId="0F67041E">
+            <wp:extent cx="5192202" cy="4174010"/>
+            <wp:effectExtent l="0" t="0" r="8890" b="0"/>
+            <wp:docPr id="65" name="Picture 65"/>
+            <wp:cNvGraphicFramePr>
+              <a:graphicFrameLocks xmlns:a="http://schemas.openxmlformats.org/drawingml/2006/main" noChangeAspect="1"/>
+            </wp:cNvGraphicFramePr>
+            <a:graphic xmlns:a="http://schemas.openxmlformats.org/drawingml/2006/main">
+              <a:graphicData uri="http://schemas.openxmlformats.org/drawingml/2006/picture">
+                <pic:pic xmlns:pic="http://schemas.openxmlformats.org/drawingml/2006/picture">
+                  <pic:nvPicPr>
+                    <pic:cNvPr id="1" name=""/>
+                    <pic:cNvPicPr/>
+                  </pic:nvPicPr>
+                  <pic:blipFill>
+                    <a:blip r:embed="rId75"/>
+                    <a:stretch>
+                      <a:fillRect/>
+                    </a:stretch>
+                  </pic:blipFill>
+                  <pic:spPr>
+                    <a:xfrm>
+                      <a:off x="0" y="0"/>
+                      <a:ext cx="5202494" cy="4182284"/>
+                    </a:xfrm>
+                    <a:prstGeom prst="rect">
+                      <a:avLst/>
+                    </a:prstGeom>
+                  </pic:spPr>
+                </pic:pic>
+              </a:graphicData>
+            </a:graphic>
+          </wp:inline>
+        </w:drawing>
+      </w:r>
+    </w:p>
+    <w:p>
+      <w:pPr>
+        <w:rPr>
+          <w:sz w:val="32"/>
+          <w:szCs w:val="32"/>
+          <w:lang w:val="en-US"/>
+        </w:rPr>
+      </w:pPr>
+      <w:r>
+        <w:rPr>
+          <w:sz w:val="32"/>
+          <w:szCs w:val="32"/>
+          <w:lang w:val="en-US"/>
+        </w:rPr>
+        <w:t>Once we add a service reference via visual studio, visual studio generates p</w:t>
+      </w:r>
+      <w:r>
+        <w:rPr>
+          <w:sz w:val="32"/>
+          <w:szCs w:val="32"/>
+          <w:lang w:val="en-US"/>
+        </w:rPr>
+        <w:t xml:space="preserve">roxy classes </w:t>
+      </w:r>
+      <w:r>
+        <w:rPr>
+          <w:sz w:val="32"/>
+          <w:szCs w:val="32"/>
+          <w:lang w:val="en-US"/>
+        </w:rPr>
+        <w:t xml:space="preserve">for us </w:t>
+      </w:r>
+      <w:r>
+        <w:rPr>
+          <w:sz w:val="32"/>
+          <w:szCs w:val="32"/>
+          <w:lang w:val="en-US"/>
+        </w:rPr>
+        <w:t>(CalculatorWebService in this case)</w:t>
+      </w:r>
+      <w:r>
+        <w:rPr>
+          <w:sz w:val="32"/>
+          <w:szCs w:val="32"/>
+          <w:lang w:val="en-US"/>
+        </w:rPr>
+        <w:t xml:space="preserve">. </w:t>
+      </w:r>
+      <w:r>
+        <w:rPr>
+          <w:sz w:val="32"/>
+          <w:szCs w:val="32"/>
+          <w:lang w:val="en-US"/>
+        </w:rPr>
+        <w:t>Proxy Classes</w:t>
+      </w:r>
+      <w:r>
+        <w:rPr>
+          <w:sz w:val="32"/>
+          <w:szCs w:val="32"/>
+          <w:lang w:val="en-US"/>
+        </w:rPr>
+        <w:t xml:space="preserve"> deal</w:t>
+      </w:r>
+      <w:r>
+        <w:rPr>
+          <w:sz w:val="32"/>
+          <w:szCs w:val="32"/>
+          <w:lang w:val="en-US"/>
+        </w:rPr>
+        <w:t xml:space="preserve"> with serialization as well as the deserialization of the object.</w:t>
+      </w:r>
+      <w:r>
+        <w:rPr>
+          <w:sz w:val="32"/>
+          <w:szCs w:val="32"/>
+          <w:lang w:val="en-US"/>
+        </w:rPr>
+        <w:t xml:space="preserve"> The client app calls</w:t>
+      </w:r>
+      <w:r>
+        <w:rPr>
+          <w:sz w:val="32"/>
+          <w:szCs w:val="32"/>
+          <w:lang w:val="en-US"/>
+        </w:rPr>
+        <w:t xml:space="preserve"> proxy class</w:t>
+      </w:r>
+      <w:r>
+        <w:rPr>
+          <w:sz w:val="32"/>
+          <w:szCs w:val="32"/>
+          <w:lang w:val="en-US"/>
+        </w:rPr>
+        <w:t xml:space="preserve"> method. The proxy class will then serialize the parameters, prepare a SOAP request message (read by visual studio from the WSDL of the web service) and sends </w:t>
+      </w:r>
+      <w:r>
+        <w:rPr>
+          <w:sz w:val="32"/>
+          <w:szCs w:val="32"/>
+          <w:lang w:val="en-US"/>
+        </w:rPr>
+        <w:lastRenderedPageBreak/>
+        <w:t xml:space="preserve">the request to the web service. The web service executes the method and returns a SOAP response </w:t>
+      </w:r>
+      <w:r>
+        <w:rPr>
+          <w:sz w:val="32"/>
+          <w:szCs w:val="32"/>
+          <w:lang w:val="en-US"/>
+        </w:rPr>
+        <w:t>to our</w:t>
+      </w:r>
       <w:bookmarkStart w:id="0" w:name="_GoBack"/>
       <w:bookmarkEnd w:id="0"/>
+      <w:r>
+        <w:rPr>
+          <w:sz w:val="32"/>
+          <w:szCs w:val="32"/>
+          <w:lang w:val="en-US"/>
+        </w:rPr>
+        <w:t xml:space="preserve"> proxy class which then deserializes</w:t>
+      </w:r>
+      <w:r>
+        <w:rPr>
+          <w:sz w:val="32"/>
+          <w:szCs w:val="32"/>
+          <w:lang w:val="en-US"/>
+        </w:rPr>
+        <w:t xml:space="preserve"> it and hands it over to</w:t>
+      </w:r>
+      <w:r>
+        <w:rPr>
+          <w:sz w:val="32"/>
+          <w:szCs w:val="32"/>
+          <w:lang w:val="en-US"/>
+        </w:rPr>
+        <w:t xml:space="preserve"> the client</w:t>
+      </w:r>
+      <w:r>
+        <w:rPr>
+          <w:sz w:val="32"/>
+          <w:szCs w:val="32"/>
+          <w:lang w:val="en-US"/>
+        </w:rPr>
+        <w:t xml:space="preserve">. </w:t>
+      </w:r>
+    </w:p>
+    <w:p>
+      <w:pPr>
+        <w:jc w:val="center"/>
+        <w:rPr>
+          <w:sz w:val="32"/>
+          <w:szCs w:val="32"/>
+          <w:lang w:val="en-US"/>
+        </w:rPr>
+      </w:pPr>
     </w:p>
     <w:sectPr>
       <w:pgSz w:w="11906" w:h="16838"/>
@@ -10103,7 +10597,7 @@
   <w:style w:type="paragraph" w:default="1" w:styleId="Normal">
     <w:name w:val="Normal"/>
     <w:qFormat/>
-    <w:rsid w:val="00BF0BBB"/>
+    <w:rsid w:val="00004B55"/>
   </w:style>
   <w:style w:type="paragraph" w:styleId="Heading2">
     <w:name w:val="heading 2"/>

</xml_diff>